<commit_message>
Paste Rephrased data of soccer in women shoes
</commit_message>
<xml_diff>
--- a/images/clothes/women/shoes/athletic/team-sports/field-hockey&lacrosse/all field hockey.docx
+++ b/images/clothes/women/shoes/athletic/team-sports/field-hockey&lacrosse/all field hockey.docx
@@ -1087,15 +1087,6 @@
                 <w:szCs w:val="26"/>
               </w:rPr>
             </w:pPr>
-          </w:p>
-          <w:p>
-            <w:pPr>
-              <w:rPr>
-                <w:rFonts w:ascii="Leelawadee" w:hAnsi="Leelawadee" w:cs="Leelawadee"/>
-                <w:sz w:val="26"/>
-                <w:szCs w:val="26"/>
-              </w:rPr>
-            </w:pPr>
             <w:r>
               <w:rPr>
                 <w:rFonts w:ascii="Leelawadee" w:hAnsi="Leelawadee" w:cs="Leelawadee"/>
@@ -1842,6 +1833,7 @@
                 <w:szCs w:val="26"/>
               </w:rPr>
             </w:pPr>
+            <w:bookmarkStart w:id="0" w:name="_GoBack"/>
             <w:r>
               <w:rPr>
                 <w:rFonts w:ascii="Leelawadee" w:hAnsi="Leelawadee" w:cs="Leelawadee"/>
@@ -1953,7 +1945,6 @@
               </w:rPr>
               <w:t>Strategically positioned bladed and conical studs enhance braking and facilitate quick multi-directional movements.</w:t>
             </w:r>
-            <w:bookmarkStart w:id="0" w:name="_GoBack"/>
             <w:bookmarkEnd w:id="0"/>
           </w:p>
         </w:tc>
@@ -2688,7 +2679,7 @@
 </file>
 
 <file path=customXml/itemProps1.xml><?xml version="1.0" encoding="utf-8"?>
-<ds:datastoreItem xmlns:ds="http://schemas.openxmlformats.org/officeDocument/2006/customXml" ds:itemID="{7429F6E8-8C23-4E83-8757-89E01957FCEB}">
+<ds:datastoreItem xmlns:ds="http://schemas.openxmlformats.org/officeDocument/2006/customXml" ds:itemID="{37AD4AE0-CD45-408E-998B-18500E8ED64A}">
   <ds:schemaRefs>
     <ds:schemaRef ds:uri="http://schemas.openxmlformats.org/officeDocument/2006/bibliography"/>
   </ds:schemaRefs>

</xml_diff>